<commit_message>
added workshop 2 trials
</commit_message>
<xml_diff>
--- a/2021-11-08-rmarkdown-word.docx
+++ b/2021-11-08-rmarkdown-word.docx
@@ -92,7 +92,7 @@
         <w:pStyle w:val="Compact"/>
       </w:pPr>
       <w:r>
-        <w:t xml:space="preserve">Using the MS Word output lets you convert your R Markdown file to a cutomizable word document.</w:t>
+        <w:t xml:space="preserve">Using the MS Word output lets you convert your R Markdown file to a customizable word document.</w:t>
       </w:r>
     </w:p>
     <w:p>
@@ -354,7 +354,7 @@
     </w:p>
     <w:p>
       <w:pPr>
-        <w:pStyle w:val="mystyle"/>
+        <w:pStyle w:val="mystyle2"/>
       </w:pPr>
       <w:r>
         <w:t xml:space="preserve">MY STYLE TEXT</w:t>
@@ -1291,17 +1291,18 @@
     <w:link w:val="TittelTegn"/>
     <w:uiPriority w:val="10"/>
     <w:qFormat/>
-    <w:rsid w:val="00F803F8"/>
+    <w:rsid w:val="00FA0133"/>
     <w:pPr>
       <w:spacing w:after="0" w:line="240" w:lineRule="auto"/>
       <w:contextualSpacing/>
+      <w:jc w:val="center"/>
     </w:pPr>
     <w:rPr>
-      <w:rFonts w:ascii="Bookman Old Style" w:eastAsiaTheme="majorEastAsia" w:hAnsi="Bookman Old Style" w:cstheme="majorBidi"/>
+      <w:rFonts w:ascii="Arial Black" w:eastAsiaTheme="majorEastAsia" w:hAnsi="Arial Black" w:cstheme="majorBidi"/>
       <w:b/>
       <w:spacing w:val="-10"/>
       <w:kern w:val="28"/>
-      <w:sz w:val="72"/>
+      <w:sz w:val="96"/>
       <w:szCs w:val="56"/>
     </w:rPr>
   </w:style>
@@ -1310,13 +1311,13 @@
     <w:basedOn w:val="Standardskriftforavsnitt"/>
     <w:link w:val="Tittel"/>
     <w:uiPriority w:val="10"/>
-    <w:rsid w:val="00F803F8"/>
-    <w:rPr>
-      <w:rFonts w:ascii="Bookman Old Style" w:eastAsiaTheme="majorEastAsia" w:hAnsi="Bookman Old Style" w:cstheme="majorBidi"/>
+    <w:rsid w:val="00FA0133"/>
+    <w:rPr>
+      <w:rFonts w:ascii="Arial Black" w:eastAsiaTheme="majorEastAsia" w:hAnsi="Arial Black" w:cstheme="majorBidi"/>
       <w:b/>
       <w:spacing w:val="-10"/>
       <w:kern w:val="28"/>
-      <w:sz w:val="72"/>
+      <w:sz w:val="96"/>
       <w:szCs w:val="56"/>
     </w:rPr>
   </w:style>
@@ -1376,6 +1377,31 @@
     <w:rPr>
       <w:rFonts w:ascii="Arial Black" w:hAnsi="Arial Black"/>
       <w:color w:val="FF0000"/>
+    </w:rPr>
+  </w:style>
+  <w:style w:type="paragraph" w:customStyle="1" w:styleId="mystyle2">
+    <w:name w:val="mystyle2"/>
+    <w:basedOn w:val="Overskrift3"/>
+    <w:link w:val="mystyle2Tegn"/>
+    <w:qFormat/>
+    <w:rsid w:val="004C4DB6"/>
+    <w:rPr>
+      <w:rFonts w:ascii="Arial Nova Light" w:hAnsi="Arial Nova Light"/>
+      <w:color w:val="4472C4" w:themeColor="accent1"/>
+      <w:lang w:val="en-US"/>
+    </w:rPr>
+  </w:style>
+  <w:style w:type="character" w:customStyle="1" w:styleId="mystyle2Tegn">
+    <w:name w:val="mystyle2 Tegn"/>
+    <w:basedOn w:val="Overskrift3Tegn"/>
+    <w:link w:val="mystyle2"/>
+    <w:rsid w:val="004C4DB6"/>
+    <w:rPr>
+      <w:rFonts w:ascii="Arial Nova Light" w:eastAsiaTheme="majorEastAsia" w:hAnsi="Arial Nova Light" w:cstheme="majorBidi"/>
+      <w:color w:val="4472C4" w:themeColor="accent1"/>
+      <w:sz w:val="24"/>
+      <w:szCs w:val="24"/>
+      <w:lang w:val="en-US"/>
     </w:rPr>
   </w:style>
   <w:style w:type="paragraph" w:customStyle="1" w:styleId="SourceCode">

</xml_diff>